<commit_message>
Subir archivo index.html al server
</commit_message>
<xml_diff>
--- a/TallerBuenasPrácticas.docx
+++ b/TallerBuenasPrácticas.docx
@@ -354,16 +354,6 @@
           </wp:inline>
         </w:drawing>
       </w:r>
-    </w:p>
-    <w:p>
-      <w:pPr>
-        <w:rPr>
-          <w:rFonts w:ascii="Times New Roman" w:hAnsi="Times New Roman" w:cs="Times New Roman"/>
-          <w:sz w:val="24"/>
-          <w:szCs w:val="24"/>
-          <w:lang w:val="es-ES"/>
-        </w:rPr>
-      </w:pPr>
     </w:p>
     <w:p>
       <w:pPr>
@@ -485,7 +475,47 @@
           <w:szCs w:val="24"/>
           <w:lang w:val="es-ES"/>
         </w:rPr>
-        <w:t>Creo el security group pero más adelante lo configuro y explico.</w:t>
+        <w:t xml:space="preserve">Creo el </w:t>
+      </w:r>
+      <w:proofErr w:type="spellStart"/>
+      <w:r>
+        <w:rPr>
+          <w:rFonts w:ascii="Times New Roman" w:hAnsi="Times New Roman" w:cs="Times New Roman"/>
+          <w:sz w:val="24"/>
+          <w:szCs w:val="24"/>
+          <w:lang w:val="es-ES"/>
+        </w:rPr>
+        <w:t>security</w:t>
+      </w:r>
+      <w:proofErr w:type="spellEnd"/>
+      <w:r>
+        <w:rPr>
+          <w:rFonts w:ascii="Times New Roman" w:hAnsi="Times New Roman" w:cs="Times New Roman"/>
+          <w:sz w:val="24"/>
+          <w:szCs w:val="24"/>
+          <w:lang w:val="es-ES"/>
+        </w:rPr>
+        <w:t xml:space="preserve"> </w:t>
+      </w:r>
+      <w:proofErr w:type="spellStart"/>
+      <w:r>
+        <w:rPr>
+          <w:rFonts w:ascii="Times New Roman" w:hAnsi="Times New Roman" w:cs="Times New Roman"/>
+          <w:sz w:val="24"/>
+          <w:szCs w:val="24"/>
+          <w:lang w:val="es-ES"/>
+        </w:rPr>
+        <w:t>group</w:t>
+      </w:r>
+      <w:proofErr w:type="spellEnd"/>
+      <w:r>
+        <w:rPr>
+          <w:rFonts w:ascii="Times New Roman" w:hAnsi="Times New Roman" w:cs="Times New Roman"/>
+          <w:sz w:val="24"/>
+          <w:szCs w:val="24"/>
+          <w:lang w:val="es-ES"/>
+        </w:rPr>
+        <w:t xml:space="preserve"> pero más adelante lo configuro y explico.</w:t>
       </w:r>
     </w:p>
     <w:p>
@@ -591,14 +621,25 @@
           <w:lang w:val="es-ES"/>
         </w:rPr>
       </w:pPr>
-      <w:r>
-        <w:rPr>
-          <w:rFonts w:ascii="Times New Roman" w:hAnsi="Times New Roman" w:cs="Times New Roman"/>
-          <w:sz w:val="24"/>
-          <w:szCs w:val="24"/>
-          <w:lang w:val="es-ES"/>
-        </w:rPr>
-        <w:t>Preview o vista previa de la instancia que voy a lanzar</w:t>
+      <w:proofErr w:type="spellStart"/>
+      <w:r>
+        <w:rPr>
+          <w:rFonts w:ascii="Times New Roman" w:hAnsi="Times New Roman" w:cs="Times New Roman"/>
+          <w:sz w:val="24"/>
+          <w:szCs w:val="24"/>
+          <w:lang w:val="es-ES"/>
+        </w:rPr>
+        <w:t>Preview</w:t>
+      </w:r>
+      <w:proofErr w:type="spellEnd"/>
+      <w:r>
+        <w:rPr>
+          <w:rFonts w:ascii="Times New Roman" w:hAnsi="Times New Roman" w:cs="Times New Roman"/>
+          <w:sz w:val="24"/>
+          <w:szCs w:val="24"/>
+          <w:lang w:val="es-ES"/>
+        </w:rPr>
+        <w:t xml:space="preserve"> o vista previa de la instancia que voy a lanzar</w:t>
       </w:r>
     </w:p>
     <w:p>
@@ -799,8 +840,45 @@
           <w:szCs w:val="24"/>
           <w:lang w:val="es-ES"/>
         </w:rPr>
-        <w:t>Configuración security group</w:t>
-      </w:r>
+        <w:t xml:space="preserve">Configuración </w:t>
+      </w:r>
+      <w:proofErr w:type="spellStart"/>
+      <w:r>
+        <w:rPr>
+          <w:rFonts w:ascii="Times New Roman" w:hAnsi="Times New Roman" w:cs="Times New Roman"/>
+          <w:b/>
+          <w:bCs/>
+          <w:sz w:val="24"/>
+          <w:szCs w:val="24"/>
+          <w:lang w:val="es-ES"/>
+        </w:rPr>
+        <w:t>security</w:t>
+      </w:r>
+      <w:proofErr w:type="spellEnd"/>
+      <w:r>
+        <w:rPr>
+          <w:rFonts w:ascii="Times New Roman" w:hAnsi="Times New Roman" w:cs="Times New Roman"/>
+          <w:b/>
+          <w:bCs/>
+          <w:sz w:val="24"/>
+          <w:szCs w:val="24"/>
+          <w:lang w:val="es-ES"/>
+        </w:rPr>
+        <w:t xml:space="preserve"> </w:t>
+      </w:r>
+      <w:proofErr w:type="spellStart"/>
+      <w:r>
+        <w:rPr>
+          <w:rFonts w:ascii="Times New Roman" w:hAnsi="Times New Roman" w:cs="Times New Roman"/>
+          <w:b/>
+          <w:bCs/>
+          <w:sz w:val="24"/>
+          <w:szCs w:val="24"/>
+          <w:lang w:val="es-ES"/>
+        </w:rPr>
+        <w:t>group</w:t>
+      </w:r>
+      <w:proofErr w:type="spellEnd"/>
     </w:p>
     <w:p>
       <w:pPr>
@@ -912,8 +990,39 @@
           <w:szCs w:val="24"/>
           <w:lang w:val="es-ES"/>
         </w:rPr>
-        <w:t>Pantalla con creación y configuración del security group</w:t>
-      </w:r>
+        <w:t xml:space="preserve">Pantalla con creación y configuración del </w:t>
+      </w:r>
+      <w:proofErr w:type="spellStart"/>
+      <w:r>
+        <w:rPr>
+          <w:rFonts w:ascii="Times New Roman" w:hAnsi="Times New Roman" w:cs="Times New Roman"/>
+          <w:sz w:val="24"/>
+          <w:szCs w:val="24"/>
+          <w:lang w:val="es-ES"/>
+        </w:rPr>
+        <w:t>security</w:t>
+      </w:r>
+      <w:proofErr w:type="spellEnd"/>
+      <w:r>
+        <w:rPr>
+          <w:rFonts w:ascii="Times New Roman" w:hAnsi="Times New Roman" w:cs="Times New Roman"/>
+          <w:sz w:val="24"/>
+          <w:szCs w:val="24"/>
+          <w:lang w:val="es-ES"/>
+        </w:rPr>
+        <w:t xml:space="preserve"> </w:t>
+      </w:r>
+      <w:proofErr w:type="spellStart"/>
+      <w:r>
+        <w:rPr>
+          <w:rFonts w:ascii="Times New Roman" w:hAnsi="Times New Roman" w:cs="Times New Roman"/>
+          <w:sz w:val="24"/>
+          <w:szCs w:val="24"/>
+          <w:lang w:val="es-ES"/>
+        </w:rPr>
+        <w:t>group</w:t>
+      </w:r>
+      <w:proofErr w:type="spellEnd"/>
     </w:p>
     <w:p>
       <w:pPr>
@@ -1811,8 +1920,39 @@
           <w:szCs w:val="24"/>
           <w:lang w:val="es-ES"/>
         </w:rPr>
-        <w:t>udo apt update</w:t>
-      </w:r>
+        <w:t xml:space="preserve">udo </w:t>
+      </w:r>
+      <w:proofErr w:type="spellStart"/>
+      <w:r>
+        <w:rPr>
+          <w:rFonts w:ascii="Times New Roman" w:hAnsi="Times New Roman" w:cs="Times New Roman"/>
+          <w:sz w:val="24"/>
+          <w:szCs w:val="24"/>
+          <w:lang w:val="es-ES"/>
+        </w:rPr>
+        <w:t>apt</w:t>
+      </w:r>
+      <w:proofErr w:type="spellEnd"/>
+      <w:r>
+        <w:rPr>
+          <w:rFonts w:ascii="Times New Roman" w:hAnsi="Times New Roman" w:cs="Times New Roman"/>
+          <w:sz w:val="24"/>
+          <w:szCs w:val="24"/>
+          <w:lang w:val="es-ES"/>
+        </w:rPr>
+        <w:t xml:space="preserve"> </w:t>
+      </w:r>
+      <w:proofErr w:type="spellStart"/>
+      <w:r>
+        <w:rPr>
+          <w:rFonts w:ascii="Times New Roman" w:hAnsi="Times New Roman" w:cs="Times New Roman"/>
+          <w:sz w:val="24"/>
+          <w:szCs w:val="24"/>
+          <w:lang w:val="es-ES"/>
+        </w:rPr>
+        <w:t>update</w:t>
+      </w:r>
+      <w:proofErr w:type="spellEnd"/>
     </w:p>
     <w:p>
       <w:pPr>
@@ -1839,8 +1979,39 @@
           <w:szCs w:val="24"/>
           <w:lang w:val="es-ES"/>
         </w:rPr>
-        <w:t>udo apt install</w:t>
-      </w:r>
+        <w:t xml:space="preserve">udo </w:t>
+      </w:r>
+      <w:proofErr w:type="spellStart"/>
+      <w:r>
+        <w:rPr>
+          <w:rFonts w:ascii="Times New Roman" w:hAnsi="Times New Roman" w:cs="Times New Roman"/>
+          <w:sz w:val="24"/>
+          <w:szCs w:val="24"/>
+          <w:lang w:val="es-ES"/>
+        </w:rPr>
+        <w:t>apt</w:t>
+      </w:r>
+      <w:proofErr w:type="spellEnd"/>
+      <w:r>
+        <w:rPr>
+          <w:rFonts w:ascii="Times New Roman" w:hAnsi="Times New Roman" w:cs="Times New Roman"/>
+          <w:sz w:val="24"/>
+          <w:szCs w:val="24"/>
+          <w:lang w:val="es-ES"/>
+        </w:rPr>
+        <w:t xml:space="preserve"> </w:t>
+      </w:r>
+      <w:proofErr w:type="spellStart"/>
+      <w:r>
+        <w:rPr>
+          <w:rFonts w:ascii="Times New Roman" w:hAnsi="Times New Roman" w:cs="Times New Roman"/>
+          <w:sz w:val="24"/>
+          <w:szCs w:val="24"/>
+          <w:lang w:val="es-ES"/>
+        </w:rPr>
+        <w:t>install</w:t>
+      </w:r>
+      <w:proofErr w:type="spellEnd"/>
       <w:r>
         <w:rPr>
           <w:rFonts w:ascii="Times New Roman" w:hAnsi="Times New Roman" w:cs="Times New Roman"/>
@@ -2201,7 +2372,27 @@
           <w:szCs w:val="24"/>
           <w:lang w:val="es-ES"/>
         </w:rPr>
-        <w:t>Nos movemos al index a reemplazar.</w:t>
+        <w:t xml:space="preserve">Nos movemos al </w:t>
+      </w:r>
+      <w:proofErr w:type="spellStart"/>
+      <w:r>
+        <w:rPr>
+          <w:rFonts w:ascii="Times New Roman" w:hAnsi="Times New Roman" w:cs="Times New Roman"/>
+          <w:sz w:val="24"/>
+          <w:szCs w:val="24"/>
+          <w:lang w:val="es-ES"/>
+        </w:rPr>
+        <w:t>index</w:t>
+      </w:r>
+      <w:proofErr w:type="spellEnd"/>
+      <w:r>
+        <w:rPr>
+          <w:rFonts w:ascii="Times New Roman" w:hAnsi="Times New Roman" w:cs="Times New Roman"/>
+          <w:sz w:val="24"/>
+          <w:szCs w:val="24"/>
+          <w:lang w:val="es-ES"/>
+        </w:rPr>
+        <w:t xml:space="preserve"> a reemplazar.</w:t>
       </w:r>
     </w:p>
     <w:p>
@@ -2294,7 +2485,27 @@
           <w:szCs w:val="24"/>
           <w:lang w:val="es-ES"/>
         </w:rPr>
-        <w:t xml:space="preserve">Nos movemos por comandos a la carpeta html </w:t>
+        <w:t xml:space="preserve">Nos movemos por comandos a la carpeta </w:t>
+      </w:r>
+      <w:proofErr w:type="spellStart"/>
+      <w:r>
+        <w:rPr>
+          <w:rFonts w:ascii="Times New Roman" w:hAnsi="Times New Roman" w:cs="Times New Roman"/>
+          <w:sz w:val="24"/>
+          <w:szCs w:val="24"/>
+          <w:lang w:val="es-ES"/>
+        </w:rPr>
+        <w:t>html</w:t>
+      </w:r>
+      <w:proofErr w:type="spellEnd"/>
+      <w:r>
+        <w:rPr>
+          <w:rFonts w:ascii="Times New Roman" w:hAnsi="Times New Roman" w:cs="Times New Roman"/>
+          <w:sz w:val="24"/>
+          <w:szCs w:val="24"/>
+          <w:lang w:val="es-ES"/>
+        </w:rPr>
+        <w:t xml:space="preserve"> </w:t>
       </w:r>
     </w:p>
     <w:p>
@@ -2480,7 +2691,27 @@
           <w:szCs w:val="24"/>
           <w:lang w:val="es-ES"/>
         </w:rPr>
-        <w:t>Pego el index a reemplazar con otro nombre para no tener conflictos.</w:t>
+        <w:t xml:space="preserve">Pego el </w:t>
+      </w:r>
+      <w:proofErr w:type="spellStart"/>
+      <w:r>
+        <w:rPr>
+          <w:rFonts w:ascii="Times New Roman" w:hAnsi="Times New Roman" w:cs="Times New Roman"/>
+          <w:sz w:val="24"/>
+          <w:szCs w:val="24"/>
+          <w:lang w:val="es-ES"/>
+        </w:rPr>
+        <w:t>index</w:t>
+      </w:r>
+      <w:proofErr w:type="spellEnd"/>
+      <w:r>
+        <w:rPr>
+          <w:rFonts w:ascii="Times New Roman" w:hAnsi="Times New Roman" w:cs="Times New Roman"/>
+          <w:sz w:val="24"/>
+          <w:szCs w:val="24"/>
+          <w:lang w:val="es-ES"/>
+        </w:rPr>
+        <w:t xml:space="preserve"> a reemplazar con otro nombre para no tener conflictos.</w:t>
       </w:r>
     </w:p>
     <w:p>
@@ -2573,7 +2804,27 @@
           <w:szCs w:val="24"/>
           <w:lang w:val="es-ES"/>
         </w:rPr>
-        <w:t>Elimino el index por defecto y reemplazo el nombre del mío</w:t>
+        <w:t xml:space="preserve">Elimino el </w:t>
+      </w:r>
+      <w:proofErr w:type="spellStart"/>
+      <w:r>
+        <w:rPr>
+          <w:rFonts w:ascii="Times New Roman" w:hAnsi="Times New Roman" w:cs="Times New Roman"/>
+          <w:sz w:val="24"/>
+          <w:szCs w:val="24"/>
+          <w:lang w:val="es-ES"/>
+        </w:rPr>
+        <w:t>index</w:t>
+      </w:r>
+      <w:proofErr w:type="spellEnd"/>
+      <w:r>
+        <w:rPr>
+          <w:rFonts w:ascii="Times New Roman" w:hAnsi="Times New Roman" w:cs="Times New Roman"/>
+          <w:sz w:val="24"/>
+          <w:szCs w:val="24"/>
+          <w:lang w:val="es-ES"/>
+        </w:rPr>
+        <w:t xml:space="preserve"> por defecto y reemplazo el nombre del mío</w:t>
       </w:r>
     </w:p>
     <w:p>

</xml_diff>

<commit_message>
Link de IP elástica con HTML
</commit_message>
<xml_diff>
--- a/TallerBuenasPrácticas.docx
+++ b/TallerBuenasPrácticas.docx
@@ -498,6 +498,7 @@
         <w:t xml:space="preserve"> </w:t>
       </w:r>
       <w:proofErr w:type="spellStart"/>
+      <w:proofErr w:type="gramStart"/>
       <w:r>
         <w:rPr>
           <w:rFonts w:ascii="Times New Roman" w:hAnsi="Times New Roman" w:cs="Times New Roman"/>
@@ -508,6 +509,7 @@
         <w:t>group</w:t>
       </w:r>
       <w:proofErr w:type="spellEnd"/>
+      <w:proofErr w:type="gramEnd"/>
       <w:r>
         <w:rPr>
           <w:rFonts w:ascii="Times New Roman" w:hAnsi="Times New Roman" w:cs="Times New Roman"/>
@@ -2994,6 +2996,67 @@
           <w:lang w:val="es-ES"/>
         </w:rPr>
       </w:pPr>
+      <w:proofErr w:type="gramStart"/>
+      <w:r>
+        <w:rPr>
+          <w:rFonts w:ascii="Times New Roman" w:hAnsi="Times New Roman" w:cs="Times New Roman"/>
+          <w:sz w:val="24"/>
+          <w:szCs w:val="24"/>
+          <w:lang w:val="es-ES"/>
+        </w:rPr>
+        <w:t>Link</w:t>
+      </w:r>
+      <w:proofErr w:type="gramEnd"/>
+      <w:r>
+        <w:rPr>
+          <w:rFonts w:ascii="Times New Roman" w:hAnsi="Times New Roman" w:cs="Times New Roman"/>
+          <w:sz w:val="24"/>
+          <w:szCs w:val="24"/>
+          <w:lang w:val="es-ES"/>
+        </w:rPr>
+        <w:t xml:space="preserve"> IP elástica con HTML: </w:t>
+      </w:r>
+      <w:hyperlink r:id="rId32" w:history="1">
+        <w:r>
+          <w:rPr>
+            <w:rStyle w:val="Hipervnculo"/>
+            <w:rFonts w:ascii="Times New Roman" w:hAnsi="Times New Roman" w:cs="Times New Roman"/>
+            <w:sz w:val="24"/>
+            <w:szCs w:val="24"/>
+            <w:lang w:val="es-ES"/>
+          </w:rPr>
+          <w:t>http://34.218.192.1</w:t>
+        </w:r>
+        <w:r>
+          <w:rPr>
+            <w:rStyle w:val="Hipervnculo"/>
+            <w:rFonts w:ascii="Times New Roman" w:hAnsi="Times New Roman" w:cs="Times New Roman"/>
+            <w:sz w:val="24"/>
+            <w:szCs w:val="24"/>
+            <w:lang w:val="es-ES"/>
+          </w:rPr>
+          <w:t>7</w:t>
+        </w:r>
+        <w:r>
+          <w:rPr>
+            <w:rStyle w:val="Hipervnculo"/>
+            <w:rFonts w:ascii="Times New Roman" w:hAnsi="Times New Roman" w:cs="Times New Roman"/>
+            <w:sz w:val="24"/>
+            <w:szCs w:val="24"/>
+            <w:lang w:val="es-ES"/>
+          </w:rPr>
+          <w:t>1/</w:t>
+        </w:r>
+      </w:hyperlink>
+      <w:r>
+        <w:rPr>
+          <w:rFonts w:ascii="Times New Roman" w:hAnsi="Times New Roman" w:cs="Times New Roman"/>
+          <w:sz w:val="24"/>
+          <w:szCs w:val="24"/>
+          <w:lang w:val="es-ES"/>
+        </w:rPr>
+        <w:t xml:space="preserve"> </w:t>
+      </w:r>
     </w:p>
     <w:sectPr>
       <w:pgSz w:w="12240" w:h="15840"/>
@@ -3431,6 +3494,41 @@
     <w:semiHidden/>
     <w:unhideWhenUsed/>
   </w:style>
+  <w:style w:type="character" w:styleId="Hipervnculo">
+    <w:name w:val="Hyperlink"/>
+    <w:basedOn w:val="Fuentedeprrafopredeter"/>
+    <w:uiPriority w:val="99"/>
+    <w:unhideWhenUsed/>
+    <w:rsid w:val="00315AB9"/>
+    <w:rPr>
+      <w:color w:val="0563C1" w:themeColor="hyperlink"/>
+      <w:u w:val="single"/>
+    </w:rPr>
+  </w:style>
+  <w:style w:type="character" w:styleId="Mencinsinresolver">
+    <w:name w:val="Unresolved Mention"/>
+    <w:basedOn w:val="Fuentedeprrafopredeter"/>
+    <w:uiPriority w:val="99"/>
+    <w:semiHidden/>
+    <w:unhideWhenUsed/>
+    <w:rsid w:val="00315AB9"/>
+    <w:rPr>
+      <w:color w:val="605E5C"/>
+      <w:shd w:val="clear" w:color="auto" w:fill="E1DFDD"/>
+    </w:rPr>
+  </w:style>
+  <w:style w:type="character" w:styleId="Hipervnculovisitado">
+    <w:name w:val="FollowedHyperlink"/>
+    <w:basedOn w:val="Fuentedeprrafopredeter"/>
+    <w:uiPriority w:val="99"/>
+    <w:semiHidden/>
+    <w:unhideWhenUsed/>
+    <w:rsid w:val="00315AB9"/>
+    <w:rPr>
+      <w:color w:val="954F72" w:themeColor="followedHyperlink"/>
+      <w:u w:val="single"/>
+    </w:rPr>
+  </w:style>
 </w:styles>
 </file>
 

</xml_diff>